<commit_message>
Atualizando o Relatorio Diario
</commit_message>
<xml_diff>
--- a/Relatorio/Relatório Diário Residencia FAP 20_06_2025.docx
+++ b/Relatorio/Relatório Diário Residencia FAP 20_06_2025.docx
@@ -142,31 +142,7 @@
           <w:lang w:eastAsia="pt-BR"/>
           <w14:ligatures w14:val="none"/>
         </w:rPr>
-        <w:t xml:space="preserve"> Front-</w:t>
-      </w:r>
-      <w:proofErr w:type="spellStart"/>
-      <w:r>
-        <w:rPr>
-          <w:rFonts w:asciiTheme="majorHAnsi" w:eastAsia="Times New Roman" w:hAnsiTheme="majorHAnsi" w:cstheme="majorHAnsi"/>
-          <w:kern w:val="0"/>
-          <w:sz w:val="21"/>
-          <w:szCs w:val="21"/>
-          <w:lang w:eastAsia="pt-BR"/>
-          <w14:ligatures w14:val="none"/>
-        </w:rPr>
-        <w:t>End</w:t>
-      </w:r>
-      <w:proofErr w:type="spellEnd"/>
-      <w:r>
-        <w:rPr>
-          <w:rFonts w:asciiTheme="majorHAnsi" w:eastAsia="Times New Roman" w:hAnsiTheme="majorHAnsi" w:cstheme="majorHAnsi"/>
-          <w:kern w:val="0"/>
-          <w:sz w:val="21"/>
-          <w:szCs w:val="21"/>
-          <w:lang w:eastAsia="pt-BR"/>
-          <w14:ligatures w14:val="none"/>
-        </w:rPr>
-        <w:t xml:space="preserve">  </w:t>
+        <w:t xml:space="preserve"> Front-End  </w:t>
       </w:r>
     </w:p>
     <w:p>
@@ -204,31 +180,7 @@
           <w:lang w:eastAsia="pt-BR"/>
           <w14:ligatures w14:val="none"/>
         </w:rPr>
-        <w:t xml:space="preserve"> SPA </w:t>
-      </w:r>
-      <w:proofErr w:type="spellStart"/>
-      <w:r>
-        <w:rPr>
-          <w:rFonts w:asciiTheme="majorHAnsi" w:eastAsia="Times New Roman" w:hAnsiTheme="majorHAnsi" w:cstheme="majorHAnsi"/>
-          <w:kern w:val="0"/>
-          <w:sz w:val="21"/>
-          <w:szCs w:val="21"/>
-          <w:lang w:eastAsia="pt-BR"/>
-          <w14:ligatures w14:val="none"/>
-        </w:rPr>
-        <w:t>React</w:t>
-      </w:r>
-      <w:proofErr w:type="spellEnd"/>
-      <w:r>
-        <w:rPr>
-          <w:rFonts w:asciiTheme="majorHAnsi" w:eastAsia="Times New Roman" w:hAnsiTheme="majorHAnsi" w:cstheme="majorHAnsi"/>
-          <w:kern w:val="0"/>
-          <w:sz w:val="21"/>
-          <w:szCs w:val="21"/>
-          <w:lang w:eastAsia="pt-BR"/>
-          <w14:ligatures w14:val="none"/>
-        </w:rPr>
-        <w:t xml:space="preserve"> – Gerenciamento de Usuários  </w:t>
+        <w:t xml:space="preserve"> SPA React – Gerenciamento de Usuários  </w:t>
       </w:r>
     </w:p>
     <w:p>
@@ -508,31 +460,7 @@
           <w:lang w:eastAsia="pt-BR"/>
           <w14:ligatures w14:val="none"/>
         </w:rPr>
-        <w:t>rio GitHub com os arquivos iniciais (`.</w:t>
-      </w:r>
-      <w:proofErr w:type="spellStart"/>
-      <w:r>
-        <w:rPr>
-          <w:rFonts w:asciiTheme="majorHAnsi" w:eastAsia="Times New Roman" w:hAnsiTheme="majorHAnsi" w:cstheme="majorHAnsi"/>
-          <w:kern w:val="0"/>
-          <w:sz w:val="21"/>
-          <w:szCs w:val="21"/>
-          <w:lang w:eastAsia="pt-BR"/>
-          <w14:ligatures w14:val="none"/>
-        </w:rPr>
-        <w:t>gitignore</w:t>
-      </w:r>
-      <w:proofErr w:type="spellEnd"/>
-      <w:r>
-        <w:rPr>
-          <w:rFonts w:asciiTheme="majorHAnsi" w:eastAsia="Times New Roman" w:hAnsiTheme="majorHAnsi" w:cstheme="majorHAnsi"/>
-          <w:kern w:val="0"/>
-          <w:sz w:val="21"/>
-          <w:szCs w:val="21"/>
-          <w:lang w:eastAsia="pt-BR"/>
-          <w14:ligatures w14:val="none"/>
-        </w:rPr>
-        <w:t>`, `LICENSE`, `README.md`).</w:t>
+        <w:t>rio GitHub com os arquivos iniciais (`.gitignore`, `LICENSE`, `README.md`).</w:t>
       </w:r>
     </w:p>
     <w:p>
@@ -623,55 +551,7 @@
           <w:lang w:eastAsia="pt-BR"/>
           <w14:ligatures w14:val="none"/>
         </w:rPr>
-        <w:t>o com `</w:t>
-      </w:r>
-      <w:proofErr w:type="spellStart"/>
-      <w:r>
-        <w:rPr>
-          <w:rFonts w:asciiTheme="majorHAnsi" w:eastAsia="Times New Roman" w:hAnsiTheme="majorHAnsi" w:cstheme="majorHAnsi"/>
-          <w:kern w:val="0"/>
-          <w:sz w:val="21"/>
-          <w:szCs w:val="21"/>
-          <w:lang w:eastAsia="pt-BR"/>
-          <w14:ligatures w14:val="none"/>
-        </w:rPr>
-        <w:t>git</w:t>
-      </w:r>
-      <w:proofErr w:type="spellEnd"/>
-      <w:r>
-        <w:rPr>
-          <w:rFonts w:asciiTheme="majorHAnsi" w:eastAsia="Times New Roman" w:hAnsiTheme="majorHAnsi" w:cstheme="majorHAnsi"/>
-          <w:kern w:val="0"/>
-          <w:sz w:val="21"/>
-          <w:szCs w:val="21"/>
-          <w:lang w:eastAsia="pt-BR"/>
-          <w14:ligatures w14:val="none"/>
-        </w:rPr>
-        <w:t xml:space="preserve"> </w:t>
-      </w:r>
-      <w:proofErr w:type="spellStart"/>
-      <w:r>
-        <w:rPr>
-          <w:rFonts w:asciiTheme="majorHAnsi" w:eastAsia="Times New Roman" w:hAnsiTheme="majorHAnsi" w:cstheme="majorHAnsi"/>
-          <w:kern w:val="0"/>
-          <w:sz w:val="21"/>
-          <w:szCs w:val="21"/>
-          <w:lang w:eastAsia="pt-BR"/>
-          <w14:ligatures w14:val="none"/>
-        </w:rPr>
-        <w:t>init</w:t>
-      </w:r>
-      <w:proofErr w:type="spellEnd"/>
-      <w:r>
-        <w:rPr>
-          <w:rFonts w:asciiTheme="majorHAnsi" w:eastAsia="Times New Roman" w:hAnsiTheme="majorHAnsi" w:cstheme="majorHAnsi"/>
-          <w:kern w:val="0"/>
-          <w:sz w:val="21"/>
-          <w:szCs w:val="21"/>
-          <w:lang w:eastAsia="pt-BR"/>
-          <w14:ligatures w14:val="none"/>
-        </w:rPr>
-        <w:t>`.</w:t>
+        <w:t>o com `git init`.</w:t>
       </w:r>
     </w:p>
     <w:p>
@@ -900,299 +780,107 @@
           <w:lang w:eastAsia="pt-BR"/>
           <w14:ligatures w14:val="none"/>
         </w:rPr>
-        <w:t xml:space="preserve"> Uso dos comandos </w:t>
-      </w:r>
-      <w:proofErr w:type="spellStart"/>
-      <w:r>
-        <w:rPr>
-          <w:rFonts w:asciiTheme="majorHAnsi" w:eastAsia="Times New Roman" w:hAnsiTheme="majorHAnsi" w:cstheme="majorHAnsi"/>
-          <w:kern w:val="0"/>
-          <w:sz w:val="21"/>
-          <w:szCs w:val="21"/>
-          <w:lang w:eastAsia="pt-BR"/>
-          <w14:ligatures w14:val="none"/>
-        </w:rPr>
-        <w:t>Git</w:t>
-      </w:r>
-      <w:proofErr w:type="spellEnd"/>
-      <w:r>
-        <w:rPr>
-          <w:rFonts w:asciiTheme="majorHAnsi" w:eastAsia="Times New Roman" w:hAnsiTheme="majorHAnsi" w:cstheme="majorHAnsi"/>
-          <w:kern w:val="0"/>
-          <w:sz w:val="21"/>
-          <w:szCs w:val="21"/>
-          <w:lang w:eastAsia="pt-BR"/>
-          <w14:ligatures w14:val="none"/>
-        </w:rPr>
-        <w:t xml:space="preserve"> para versionamento:</w:t>
-      </w:r>
-    </w:p>
-    <w:p>
-      <w:pPr>
-        <w:spacing w:after="0" w:line="285" w:lineRule="atLeast"/>
-        <w:ind w:left="-1134" w:right="-994"/>
-        <w:rPr>
-          <w:rFonts w:asciiTheme="majorHAnsi" w:eastAsia="Times New Roman" w:hAnsiTheme="majorHAnsi" w:cstheme="majorHAnsi"/>
-          <w:kern w:val="0"/>
-          <w:sz w:val="21"/>
-          <w:szCs w:val="21"/>
-          <w:lang w:eastAsia="pt-BR"/>
-          <w14:ligatures w14:val="none"/>
-        </w:rPr>
-      </w:pPr>
-      <w:r>
-        <w:rPr>
-          <w:rFonts w:asciiTheme="majorHAnsi" w:eastAsia="Times New Roman" w:hAnsiTheme="majorHAnsi" w:cstheme="majorHAnsi"/>
-          <w:kern w:val="0"/>
-          <w:sz w:val="21"/>
-          <w:szCs w:val="21"/>
-          <w:lang w:eastAsia="pt-BR"/>
-          <w14:ligatures w14:val="none"/>
-        </w:rPr>
-        <w:t>  - `</w:t>
-      </w:r>
-      <w:proofErr w:type="spellStart"/>
-      <w:r>
-        <w:rPr>
-          <w:rFonts w:asciiTheme="majorHAnsi" w:eastAsia="Times New Roman" w:hAnsiTheme="majorHAnsi" w:cstheme="majorHAnsi"/>
-          <w:kern w:val="0"/>
-          <w:sz w:val="21"/>
-          <w:szCs w:val="21"/>
-          <w:lang w:eastAsia="pt-BR"/>
-          <w14:ligatures w14:val="none"/>
-        </w:rPr>
-        <w:t>git</w:t>
-      </w:r>
-      <w:proofErr w:type="spellEnd"/>
-      <w:r>
-        <w:rPr>
-          <w:rFonts w:asciiTheme="majorHAnsi" w:eastAsia="Times New Roman" w:hAnsiTheme="majorHAnsi" w:cstheme="majorHAnsi"/>
-          <w:kern w:val="0"/>
-          <w:sz w:val="21"/>
-          <w:szCs w:val="21"/>
-          <w:lang w:eastAsia="pt-BR"/>
-          <w14:ligatures w14:val="none"/>
-        </w:rPr>
-        <w:t xml:space="preserve"> status`</w:t>
-      </w:r>
-    </w:p>
-    <w:p>
-      <w:pPr>
-        <w:spacing w:after="0" w:line="285" w:lineRule="atLeast"/>
-        <w:ind w:left="-1134" w:right="-994"/>
-        <w:rPr>
-          <w:rFonts w:asciiTheme="majorHAnsi" w:eastAsia="Times New Roman" w:hAnsiTheme="majorHAnsi" w:cstheme="majorHAnsi"/>
-          <w:kern w:val="0"/>
-          <w:sz w:val="21"/>
-          <w:szCs w:val="21"/>
-          <w:lang w:eastAsia="pt-BR"/>
-          <w14:ligatures w14:val="none"/>
-        </w:rPr>
-      </w:pPr>
-      <w:r>
-        <w:rPr>
-          <w:rFonts w:asciiTheme="majorHAnsi" w:eastAsia="Times New Roman" w:hAnsiTheme="majorHAnsi" w:cstheme="majorHAnsi"/>
-          <w:kern w:val="0"/>
-          <w:sz w:val="21"/>
-          <w:szCs w:val="21"/>
-          <w:lang w:eastAsia="pt-BR"/>
-          <w14:ligatures w14:val="none"/>
-        </w:rPr>
-        <w:t>  - `</w:t>
-      </w:r>
-      <w:proofErr w:type="spellStart"/>
-      <w:r>
-        <w:rPr>
-          <w:rFonts w:asciiTheme="majorHAnsi" w:eastAsia="Times New Roman" w:hAnsiTheme="majorHAnsi" w:cstheme="majorHAnsi"/>
-          <w:kern w:val="0"/>
-          <w:sz w:val="21"/>
-          <w:szCs w:val="21"/>
-          <w:lang w:eastAsia="pt-BR"/>
-          <w14:ligatures w14:val="none"/>
-        </w:rPr>
-        <w:t>git</w:t>
-      </w:r>
-      <w:proofErr w:type="spellEnd"/>
-      <w:r>
-        <w:rPr>
-          <w:rFonts w:asciiTheme="majorHAnsi" w:eastAsia="Times New Roman" w:hAnsiTheme="majorHAnsi" w:cstheme="majorHAnsi"/>
-          <w:kern w:val="0"/>
-          <w:sz w:val="21"/>
-          <w:szCs w:val="21"/>
-          <w:lang w:eastAsia="pt-BR"/>
-          <w14:ligatures w14:val="none"/>
-        </w:rPr>
-        <w:t xml:space="preserve"> </w:t>
-      </w:r>
-      <w:proofErr w:type="spellStart"/>
-      <w:r>
-        <w:rPr>
-          <w:rFonts w:asciiTheme="majorHAnsi" w:eastAsia="Times New Roman" w:hAnsiTheme="majorHAnsi" w:cstheme="majorHAnsi"/>
-          <w:kern w:val="0"/>
-          <w:sz w:val="21"/>
-          <w:szCs w:val="21"/>
-          <w:lang w:eastAsia="pt-BR"/>
-          <w14:ligatures w14:val="none"/>
-        </w:rPr>
-        <w:t>add</w:t>
-      </w:r>
-      <w:proofErr w:type="spellEnd"/>
-      <w:r>
-        <w:rPr>
-          <w:rFonts w:asciiTheme="majorHAnsi" w:eastAsia="Times New Roman" w:hAnsiTheme="majorHAnsi" w:cstheme="majorHAnsi"/>
-          <w:kern w:val="0"/>
-          <w:sz w:val="21"/>
-          <w:szCs w:val="21"/>
-          <w:lang w:eastAsia="pt-BR"/>
-          <w14:ligatures w14:val="none"/>
-        </w:rPr>
-        <w:t>`</w:t>
-      </w:r>
-    </w:p>
-    <w:p>
-      <w:pPr>
-        <w:spacing w:after="0" w:line="285" w:lineRule="atLeast"/>
-        <w:ind w:left="-1134" w:right="-994"/>
-        <w:rPr>
-          <w:rFonts w:asciiTheme="majorHAnsi" w:eastAsia="Times New Roman" w:hAnsiTheme="majorHAnsi" w:cstheme="majorHAnsi"/>
-          <w:kern w:val="0"/>
-          <w:sz w:val="21"/>
-          <w:szCs w:val="21"/>
-          <w:lang w:eastAsia="pt-BR"/>
-          <w14:ligatures w14:val="none"/>
-        </w:rPr>
-      </w:pPr>
-      <w:r>
-        <w:rPr>
-          <w:rFonts w:asciiTheme="majorHAnsi" w:eastAsia="Times New Roman" w:hAnsiTheme="majorHAnsi" w:cstheme="majorHAnsi"/>
-          <w:kern w:val="0"/>
-          <w:sz w:val="21"/>
-          <w:szCs w:val="21"/>
-          <w:lang w:eastAsia="pt-BR"/>
-          <w14:ligatures w14:val="none"/>
-        </w:rPr>
-        <w:t>  - `</w:t>
-      </w:r>
-      <w:proofErr w:type="spellStart"/>
-      <w:r>
-        <w:rPr>
-          <w:rFonts w:asciiTheme="majorHAnsi" w:eastAsia="Times New Roman" w:hAnsiTheme="majorHAnsi" w:cstheme="majorHAnsi"/>
-          <w:kern w:val="0"/>
-          <w:sz w:val="21"/>
-          <w:szCs w:val="21"/>
-          <w:lang w:eastAsia="pt-BR"/>
-          <w14:ligatures w14:val="none"/>
-        </w:rPr>
-        <w:t>git</w:t>
-      </w:r>
-      <w:proofErr w:type="spellEnd"/>
-      <w:r>
-        <w:rPr>
-          <w:rFonts w:asciiTheme="majorHAnsi" w:eastAsia="Times New Roman" w:hAnsiTheme="majorHAnsi" w:cstheme="majorHAnsi"/>
-          <w:kern w:val="0"/>
-          <w:sz w:val="21"/>
-          <w:szCs w:val="21"/>
-          <w:lang w:eastAsia="pt-BR"/>
-          <w14:ligatures w14:val="none"/>
-        </w:rPr>
-        <w:t xml:space="preserve"> </w:t>
-      </w:r>
-      <w:proofErr w:type="spellStart"/>
-      <w:r>
-        <w:rPr>
-          <w:rFonts w:asciiTheme="majorHAnsi" w:eastAsia="Times New Roman" w:hAnsiTheme="majorHAnsi" w:cstheme="majorHAnsi"/>
-          <w:kern w:val="0"/>
-          <w:sz w:val="21"/>
-          <w:szCs w:val="21"/>
-          <w:lang w:eastAsia="pt-BR"/>
-          <w14:ligatures w14:val="none"/>
-        </w:rPr>
-        <w:t>commit</w:t>
-      </w:r>
-      <w:proofErr w:type="spellEnd"/>
-      <w:r>
-        <w:rPr>
-          <w:rFonts w:asciiTheme="majorHAnsi" w:eastAsia="Times New Roman" w:hAnsiTheme="majorHAnsi" w:cstheme="majorHAnsi"/>
-          <w:kern w:val="0"/>
-          <w:sz w:val="21"/>
-          <w:szCs w:val="21"/>
-          <w:lang w:eastAsia="pt-BR"/>
-          <w14:ligatures w14:val="none"/>
-        </w:rPr>
-        <w:t>`</w:t>
-      </w:r>
-    </w:p>
-    <w:p>
-      <w:pPr>
-        <w:spacing w:after="0" w:line="285" w:lineRule="atLeast"/>
-        <w:ind w:left="-1134" w:right="-994"/>
-        <w:rPr>
-          <w:rFonts w:asciiTheme="majorHAnsi" w:eastAsia="Times New Roman" w:hAnsiTheme="majorHAnsi" w:cstheme="majorHAnsi"/>
-          <w:kern w:val="0"/>
-          <w:sz w:val="21"/>
-          <w:szCs w:val="21"/>
-          <w:lang w:eastAsia="pt-BR"/>
-          <w14:ligatures w14:val="none"/>
-        </w:rPr>
-      </w:pPr>
-      <w:r>
-        <w:rPr>
-          <w:rFonts w:asciiTheme="majorHAnsi" w:eastAsia="Times New Roman" w:hAnsiTheme="majorHAnsi" w:cstheme="majorHAnsi"/>
-          <w:kern w:val="0"/>
-          <w:sz w:val="21"/>
-          <w:szCs w:val="21"/>
-          <w:lang w:eastAsia="pt-BR"/>
-          <w14:ligatures w14:val="none"/>
-        </w:rPr>
-        <w:t>  - `</w:t>
-      </w:r>
-      <w:proofErr w:type="spellStart"/>
-      <w:r>
-        <w:rPr>
-          <w:rFonts w:asciiTheme="majorHAnsi" w:eastAsia="Times New Roman" w:hAnsiTheme="majorHAnsi" w:cstheme="majorHAnsi"/>
-          <w:kern w:val="0"/>
-          <w:sz w:val="21"/>
-          <w:szCs w:val="21"/>
-          <w:lang w:eastAsia="pt-BR"/>
-          <w14:ligatures w14:val="none"/>
-        </w:rPr>
-        <w:t>git</w:t>
-      </w:r>
-      <w:proofErr w:type="spellEnd"/>
-      <w:r>
-        <w:rPr>
-          <w:rFonts w:asciiTheme="majorHAnsi" w:eastAsia="Times New Roman" w:hAnsiTheme="majorHAnsi" w:cstheme="majorHAnsi"/>
-          <w:kern w:val="0"/>
-          <w:sz w:val="21"/>
-          <w:szCs w:val="21"/>
-          <w:lang w:eastAsia="pt-BR"/>
-          <w14:ligatures w14:val="none"/>
-        </w:rPr>
-        <w:t xml:space="preserve"> </w:t>
-      </w:r>
-      <w:proofErr w:type="spellStart"/>
-      <w:r>
-        <w:rPr>
-          <w:rFonts w:asciiTheme="majorHAnsi" w:eastAsia="Times New Roman" w:hAnsiTheme="majorHAnsi" w:cstheme="majorHAnsi"/>
-          <w:kern w:val="0"/>
-          <w:sz w:val="21"/>
-          <w:szCs w:val="21"/>
-          <w:lang w:eastAsia="pt-BR"/>
-          <w14:ligatures w14:val="none"/>
-        </w:rPr>
-        <w:t>push</w:t>
-      </w:r>
-      <w:proofErr w:type="spellEnd"/>
-      <w:r>
-        <w:rPr>
-          <w:rFonts w:asciiTheme="majorHAnsi" w:eastAsia="Times New Roman" w:hAnsiTheme="majorHAnsi" w:cstheme="majorHAnsi"/>
-          <w:kern w:val="0"/>
-          <w:sz w:val="21"/>
-          <w:szCs w:val="21"/>
-          <w:lang w:eastAsia="pt-BR"/>
-          <w14:ligatures w14:val="none"/>
-        </w:rPr>
-        <w:t>`</w:t>
+        <w:t xml:space="preserve"> Uso dos comandos Git para versionamento:</w:t>
+      </w:r>
+    </w:p>
+    <w:p>
+      <w:pPr>
+        <w:spacing w:after="0" w:line="285" w:lineRule="atLeast"/>
+        <w:ind w:left="-1134" w:right="-994"/>
+        <w:rPr>
+          <w:rFonts w:asciiTheme="majorHAnsi" w:eastAsia="Times New Roman" w:hAnsiTheme="majorHAnsi" w:cstheme="majorHAnsi"/>
+          <w:kern w:val="0"/>
+          <w:sz w:val="21"/>
+          <w:szCs w:val="21"/>
+          <w:lang w:eastAsia="pt-BR"/>
+          <w14:ligatures w14:val="none"/>
+        </w:rPr>
+      </w:pPr>
+      <w:r>
+        <w:rPr>
+          <w:rFonts w:asciiTheme="majorHAnsi" w:eastAsia="Times New Roman" w:hAnsiTheme="majorHAnsi" w:cstheme="majorHAnsi"/>
+          <w:kern w:val="0"/>
+          <w:sz w:val="21"/>
+          <w:szCs w:val="21"/>
+          <w:lang w:eastAsia="pt-BR"/>
+          <w14:ligatures w14:val="none"/>
+        </w:rPr>
+        <w:t>  - `git status`</w:t>
+      </w:r>
+    </w:p>
+    <w:p>
+      <w:pPr>
+        <w:spacing w:after="0" w:line="285" w:lineRule="atLeast"/>
+        <w:ind w:left="-1134" w:right="-994"/>
+        <w:rPr>
+          <w:rFonts w:asciiTheme="majorHAnsi" w:eastAsia="Times New Roman" w:hAnsiTheme="majorHAnsi" w:cstheme="majorHAnsi"/>
+          <w:kern w:val="0"/>
+          <w:sz w:val="21"/>
+          <w:szCs w:val="21"/>
+          <w:lang w:eastAsia="pt-BR"/>
+          <w14:ligatures w14:val="none"/>
+        </w:rPr>
+      </w:pPr>
+      <w:r>
+        <w:rPr>
+          <w:rFonts w:asciiTheme="majorHAnsi" w:eastAsia="Times New Roman" w:hAnsiTheme="majorHAnsi" w:cstheme="majorHAnsi"/>
+          <w:kern w:val="0"/>
+          <w:sz w:val="21"/>
+          <w:szCs w:val="21"/>
+          <w:lang w:eastAsia="pt-BR"/>
+          <w14:ligatures w14:val="none"/>
+        </w:rPr>
+        <w:t>  - `git add`</w:t>
+      </w:r>
+    </w:p>
+    <w:p>
+      <w:pPr>
+        <w:spacing w:after="0" w:line="285" w:lineRule="atLeast"/>
+        <w:ind w:left="-1134" w:right="-994"/>
+        <w:rPr>
+          <w:rFonts w:asciiTheme="majorHAnsi" w:eastAsia="Times New Roman" w:hAnsiTheme="majorHAnsi" w:cstheme="majorHAnsi"/>
+          <w:kern w:val="0"/>
+          <w:sz w:val="21"/>
+          <w:szCs w:val="21"/>
+          <w:lang w:eastAsia="pt-BR"/>
+          <w14:ligatures w14:val="none"/>
+        </w:rPr>
+      </w:pPr>
+      <w:r>
+        <w:rPr>
+          <w:rFonts w:asciiTheme="majorHAnsi" w:eastAsia="Times New Roman" w:hAnsiTheme="majorHAnsi" w:cstheme="majorHAnsi"/>
+          <w:kern w:val="0"/>
+          <w:sz w:val="21"/>
+          <w:szCs w:val="21"/>
+          <w:lang w:eastAsia="pt-BR"/>
+          <w14:ligatures w14:val="none"/>
+        </w:rPr>
+        <w:t>  - `git commit`</w:t>
+      </w:r>
+    </w:p>
+    <w:p>
+      <w:pPr>
+        <w:spacing w:after="0" w:line="285" w:lineRule="atLeast"/>
+        <w:ind w:left="-1134" w:right="-994"/>
+        <w:rPr>
+          <w:rFonts w:asciiTheme="majorHAnsi" w:eastAsia="Times New Roman" w:hAnsiTheme="majorHAnsi" w:cstheme="majorHAnsi"/>
+          <w:kern w:val="0"/>
+          <w:sz w:val="21"/>
+          <w:szCs w:val="21"/>
+          <w:lang w:eastAsia="pt-BR"/>
+          <w14:ligatures w14:val="none"/>
+        </w:rPr>
+      </w:pPr>
+      <w:r>
+        <w:rPr>
+          <w:rFonts w:asciiTheme="majorHAnsi" w:eastAsia="Times New Roman" w:hAnsiTheme="majorHAnsi" w:cstheme="majorHAnsi"/>
+          <w:kern w:val="0"/>
+          <w:sz w:val="21"/>
+          <w:szCs w:val="21"/>
+          <w:lang w:eastAsia="pt-BR"/>
+          <w14:ligatures w14:val="none"/>
+        </w:rPr>
+        <w:t>  - `git push`</w:t>
       </w:r>
     </w:p>
     <w:p>
@@ -1283,55 +971,7 @@
           <w:lang w:eastAsia="pt-BR"/>
           <w14:ligatures w14:val="none"/>
         </w:rPr>
-        <w:t>o no comando `</w:t>
-      </w:r>
-      <w:proofErr w:type="spellStart"/>
-      <w:r>
-        <w:rPr>
-          <w:rFonts w:asciiTheme="majorHAnsi" w:eastAsia="Times New Roman" w:hAnsiTheme="majorHAnsi" w:cstheme="majorHAnsi"/>
-          <w:kern w:val="0"/>
-          <w:sz w:val="21"/>
-          <w:szCs w:val="21"/>
-          <w:lang w:eastAsia="pt-BR"/>
-          <w14:ligatures w14:val="none"/>
-        </w:rPr>
-        <w:t>git</w:t>
-      </w:r>
-      <w:proofErr w:type="spellEnd"/>
-      <w:r>
-        <w:rPr>
-          <w:rFonts w:asciiTheme="majorHAnsi" w:eastAsia="Times New Roman" w:hAnsiTheme="majorHAnsi" w:cstheme="majorHAnsi"/>
-          <w:kern w:val="0"/>
-          <w:sz w:val="21"/>
-          <w:szCs w:val="21"/>
-          <w:lang w:eastAsia="pt-BR"/>
-          <w14:ligatures w14:val="none"/>
-        </w:rPr>
-        <w:t xml:space="preserve"> </w:t>
-      </w:r>
-      <w:proofErr w:type="spellStart"/>
-      <w:r>
-        <w:rPr>
-          <w:rFonts w:asciiTheme="majorHAnsi" w:eastAsia="Times New Roman" w:hAnsiTheme="majorHAnsi" w:cstheme="majorHAnsi"/>
-          <w:kern w:val="0"/>
-          <w:sz w:val="21"/>
-          <w:szCs w:val="21"/>
-          <w:lang w:eastAsia="pt-BR"/>
-          <w14:ligatures w14:val="none"/>
-        </w:rPr>
-        <w:t>push</w:t>
-      </w:r>
-      <w:proofErr w:type="spellEnd"/>
-      <w:r>
-        <w:rPr>
-          <w:rFonts w:asciiTheme="majorHAnsi" w:eastAsia="Times New Roman" w:hAnsiTheme="majorHAnsi" w:cstheme="majorHAnsi"/>
-          <w:kern w:val="0"/>
-          <w:sz w:val="21"/>
-          <w:szCs w:val="21"/>
-          <w:lang w:eastAsia="pt-BR"/>
-          <w14:ligatures w14:val="none"/>
-        </w:rPr>
-        <w:t>`.</w:t>
+        <w:t>o no comando `git push`.</w:t>
       </w:r>
     </w:p>
     <w:p>
@@ -1491,31 +1131,7 @@
           <w:lang w:eastAsia="pt-BR"/>
           <w14:ligatures w14:val="none"/>
         </w:rPr>
-        <w:t xml:space="preserve">rio via "Settings &gt; </w:t>
-      </w:r>
-      <w:proofErr w:type="spellStart"/>
-      <w:r>
-        <w:rPr>
-          <w:rFonts w:asciiTheme="majorHAnsi" w:eastAsia="Times New Roman" w:hAnsiTheme="majorHAnsi" w:cstheme="majorHAnsi"/>
-          <w:kern w:val="0"/>
-          <w:sz w:val="21"/>
-          <w:szCs w:val="21"/>
-          <w:lang w:eastAsia="pt-BR"/>
-          <w14:ligatures w14:val="none"/>
-        </w:rPr>
-        <w:t>Collaborators</w:t>
-      </w:r>
-      <w:proofErr w:type="spellEnd"/>
-      <w:r>
-        <w:rPr>
-          <w:rFonts w:asciiTheme="majorHAnsi" w:eastAsia="Times New Roman" w:hAnsiTheme="majorHAnsi" w:cstheme="majorHAnsi"/>
-          <w:kern w:val="0"/>
-          <w:sz w:val="21"/>
-          <w:szCs w:val="21"/>
-          <w:lang w:eastAsia="pt-BR"/>
-          <w14:ligatures w14:val="none"/>
-        </w:rPr>
-        <w:t>".</w:t>
+        <w:t>rio via "Settings &gt; Collaborators".</w:t>
       </w:r>
     </w:p>
     <w:p>
@@ -1646,31 +1262,7 @@
           <w:lang w:eastAsia="pt-BR"/>
           <w14:ligatures w14:val="none"/>
         </w:rPr>
-        <w:t xml:space="preserve">- Uso do </w:t>
-      </w:r>
-      <w:proofErr w:type="spellStart"/>
-      <w:r>
-        <w:rPr>
-          <w:rFonts w:asciiTheme="majorHAnsi" w:eastAsia="Times New Roman" w:hAnsiTheme="majorHAnsi" w:cstheme="majorHAnsi"/>
-          <w:kern w:val="0"/>
-          <w:sz w:val="21"/>
-          <w:szCs w:val="21"/>
-          <w:lang w:eastAsia="pt-BR"/>
-          <w14:ligatures w14:val="none"/>
-        </w:rPr>
-        <w:t>Git</w:t>
-      </w:r>
-      <w:proofErr w:type="spellEnd"/>
-      <w:r>
-        <w:rPr>
-          <w:rFonts w:asciiTheme="majorHAnsi" w:eastAsia="Times New Roman" w:hAnsiTheme="majorHAnsi" w:cstheme="majorHAnsi"/>
-          <w:kern w:val="0"/>
-          <w:sz w:val="21"/>
-          <w:szCs w:val="21"/>
-          <w:lang w:eastAsia="pt-BR"/>
-          <w14:ligatures w14:val="none"/>
-        </w:rPr>
-        <w:t xml:space="preserve"> e GitHub no fluxo de trabalho real.</w:t>
+        <w:t>- Uso do Git e GitHub no fluxo de trabalho real.</w:t>
       </w:r>
     </w:p>
     <w:p>
@@ -1745,31 +1337,7 @@
           <w:lang w:eastAsia="pt-BR"/>
           <w14:ligatures w14:val="none"/>
         </w:rPr>
-        <w:t xml:space="preserve">- Edição e versionamento de arquivos </w:t>
-      </w:r>
-      <w:proofErr w:type="spellStart"/>
-      <w:r>
-        <w:rPr>
-          <w:rFonts w:asciiTheme="majorHAnsi" w:eastAsia="Times New Roman" w:hAnsiTheme="majorHAnsi" w:cstheme="majorHAnsi"/>
-          <w:kern w:val="0"/>
-          <w:sz w:val="21"/>
-          <w:szCs w:val="21"/>
-          <w:lang w:eastAsia="pt-BR"/>
-          <w14:ligatures w14:val="none"/>
-        </w:rPr>
-        <w:t>Markdown</w:t>
-      </w:r>
-      <w:proofErr w:type="spellEnd"/>
-      <w:r>
-        <w:rPr>
-          <w:rFonts w:asciiTheme="majorHAnsi" w:eastAsia="Times New Roman" w:hAnsiTheme="majorHAnsi" w:cstheme="majorHAnsi"/>
-          <w:kern w:val="0"/>
-          <w:sz w:val="21"/>
-          <w:szCs w:val="21"/>
-          <w:lang w:eastAsia="pt-BR"/>
-          <w14:ligatures w14:val="none"/>
-        </w:rPr>
-        <w:t>.</w:t>
+        <w:t>- Edição e versionamento de arquivos Markdown.</w:t>
       </w:r>
     </w:p>
     <w:p>
@@ -1925,153 +1493,57 @@
           <w:lang w:eastAsia="pt-BR"/>
           <w14:ligatures w14:val="none"/>
         </w:rPr>
-        <w:t>- Iniciar a implementação do componente `</w:t>
-      </w:r>
-      <w:proofErr w:type="spellStart"/>
-      <w:r>
-        <w:rPr>
-          <w:rFonts w:asciiTheme="majorHAnsi" w:eastAsia="Times New Roman" w:hAnsiTheme="majorHAnsi" w:cstheme="majorHAnsi"/>
-          <w:kern w:val="0"/>
-          <w:sz w:val="21"/>
-          <w:szCs w:val="21"/>
-          <w:lang w:eastAsia="pt-BR"/>
-          <w14:ligatures w14:val="none"/>
-        </w:rPr>
-        <w:t>Saudacao</w:t>
-      </w:r>
-      <w:proofErr w:type="spellEnd"/>
-      <w:r>
-        <w:rPr>
-          <w:rFonts w:asciiTheme="majorHAnsi" w:eastAsia="Times New Roman" w:hAnsiTheme="majorHAnsi" w:cstheme="majorHAnsi"/>
-          <w:kern w:val="0"/>
-          <w:sz w:val="21"/>
-          <w:szCs w:val="21"/>
-          <w:lang w:eastAsia="pt-BR"/>
-          <w14:ligatures w14:val="none"/>
-        </w:rPr>
-        <w:t xml:space="preserve">` em </w:t>
-      </w:r>
-      <w:proofErr w:type="spellStart"/>
-      <w:r>
-        <w:rPr>
-          <w:rFonts w:asciiTheme="majorHAnsi" w:eastAsia="Times New Roman" w:hAnsiTheme="majorHAnsi" w:cstheme="majorHAnsi"/>
-          <w:kern w:val="0"/>
-          <w:sz w:val="21"/>
-          <w:szCs w:val="21"/>
-          <w:lang w:eastAsia="pt-BR"/>
-          <w14:ligatures w14:val="none"/>
-        </w:rPr>
-        <w:t>React</w:t>
-      </w:r>
-      <w:proofErr w:type="spellEnd"/>
-      <w:r>
-        <w:rPr>
-          <w:rFonts w:asciiTheme="majorHAnsi" w:eastAsia="Times New Roman" w:hAnsiTheme="majorHAnsi" w:cstheme="majorHAnsi"/>
-          <w:kern w:val="0"/>
-          <w:sz w:val="21"/>
-          <w:szCs w:val="21"/>
-          <w:lang w:eastAsia="pt-BR"/>
-          <w14:ligatures w14:val="none"/>
-        </w:rPr>
-        <w:t>.</w:t>
-      </w:r>
-    </w:p>
-    <w:p>
-      <w:pPr>
-        <w:spacing w:after="0" w:line="285" w:lineRule="atLeast"/>
-        <w:ind w:left="-1134" w:right="-994"/>
-        <w:rPr>
-          <w:rFonts w:asciiTheme="majorHAnsi" w:eastAsia="Times New Roman" w:hAnsiTheme="majorHAnsi" w:cstheme="majorHAnsi"/>
-          <w:kern w:val="0"/>
-          <w:sz w:val="21"/>
-          <w:szCs w:val="21"/>
-          <w:lang w:eastAsia="pt-BR"/>
-          <w14:ligatures w14:val="none"/>
-        </w:rPr>
-      </w:pPr>
-      <w:r>
-        <w:rPr>
-          <w:rFonts w:asciiTheme="majorHAnsi" w:eastAsia="Times New Roman" w:hAnsiTheme="majorHAnsi" w:cstheme="majorHAnsi"/>
-          <w:kern w:val="0"/>
-          <w:sz w:val="21"/>
-          <w:szCs w:val="21"/>
-          <w:lang w:eastAsia="pt-BR"/>
-          <w14:ligatures w14:val="none"/>
-        </w:rPr>
-        <w:t xml:space="preserve">- Configurar o ambiente com Vite e </w:t>
-      </w:r>
-      <w:proofErr w:type="spellStart"/>
-      <w:r>
-        <w:rPr>
-          <w:rFonts w:asciiTheme="majorHAnsi" w:eastAsia="Times New Roman" w:hAnsiTheme="majorHAnsi" w:cstheme="majorHAnsi"/>
-          <w:kern w:val="0"/>
-          <w:sz w:val="21"/>
-          <w:szCs w:val="21"/>
-          <w:lang w:eastAsia="pt-BR"/>
-          <w14:ligatures w14:val="none"/>
-        </w:rPr>
-        <w:t>Axios</w:t>
-      </w:r>
-      <w:proofErr w:type="spellEnd"/>
-      <w:r>
-        <w:rPr>
-          <w:rFonts w:asciiTheme="majorHAnsi" w:eastAsia="Times New Roman" w:hAnsiTheme="majorHAnsi" w:cstheme="majorHAnsi"/>
-          <w:kern w:val="0"/>
-          <w:sz w:val="21"/>
-          <w:szCs w:val="21"/>
-          <w:lang w:eastAsia="pt-BR"/>
-          <w14:ligatures w14:val="none"/>
-        </w:rPr>
-        <w:t>.</w:t>
-      </w:r>
-    </w:p>
-    <w:p>
-      <w:pPr>
-        <w:spacing w:after="0" w:line="285" w:lineRule="atLeast"/>
-        <w:ind w:left="-1134" w:right="-994"/>
-        <w:rPr>
-          <w:rFonts w:asciiTheme="majorHAnsi" w:eastAsia="Times New Roman" w:hAnsiTheme="majorHAnsi" w:cstheme="majorHAnsi"/>
-          <w:kern w:val="0"/>
-          <w:sz w:val="21"/>
-          <w:szCs w:val="21"/>
-          <w:lang w:eastAsia="pt-BR"/>
-          <w14:ligatures w14:val="none"/>
-        </w:rPr>
-      </w:pPr>
-      <w:r>
-        <w:rPr>
-          <w:rFonts w:asciiTheme="majorHAnsi" w:eastAsia="Times New Roman" w:hAnsiTheme="majorHAnsi" w:cstheme="majorHAnsi"/>
-          <w:kern w:val="0"/>
-          <w:sz w:val="21"/>
-          <w:szCs w:val="21"/>
-          <w:lang w:eastAsia="pt-BR"/>
-          <w14:ligatures w14:val="none"/>
-        </w:rPr>
-        <w:t>- Consumir a rota `/</w:t>
-      </w:r>
-      <w:proofErr w:type="spellStart"/>
-      <w:r>
-        <w:rPr>
-          <w:rFonts w:asciiTheme="majorHAnsi" w:eastAsia="Times New Roman" w:hAnsiTheme="majorHAnsi" w:cstheme="majorHAnsi"/>
-          <w:kern w:val="0"/>
-          <w:sz w:val="21"/>
-          <w:szCs w:val="21"/>
-          <w:lang w:eastAsia="pt-BR"/>
-          <w14:ligatures w14:val="none"/>
-        </w:rPr>
-        <w:t>usuarios</w:t>
-      </w:r>
-      <w:proofErr w:type="spellEnd"/>
-      <w:r>
-        <w:rPr>
-          <w:rFonts w:asciiTheme="majorHAnsi" w:eastAsia="Times New Roman" w:hAnsiTheme="majorHAnsi" w:cstheme="majorHAnsi"/>
-          <w:kern w:val="0"/>
-          <w:sz w:val="21"/>
-          <w:szCs w:val="21"/>
-          <w:lang w:eastAsia="pt-BR"/>
-          <w14:ligatures w14:val="none"/>
-        </w:rPr>
-        <w:t>` da API.</w:t>
+        <w:t>- Iniciar a implementação do componente `Saudacao` em React.</w:t>
+      </w:r>
+    </w:p>
+    <w:p>
+      <w:pPr>
+        <w:spacing w:after="0" w:line="285" w:lineRule="atLeast"/>
+        <w:ind w:left="-1134" w:right="-994"/>
+        <w:rPr>
+          <w:rFonts w:asciiTheme="majorHAnsi" w:eastAsia="Times New Roman" w:hAnsiTheme="majorHAnsi" w:cstheme="majorHAnsi"/>
+          <w:kern w:val="0"/>
+          <w:sz w:val="21"/>
+          <w:szCs w:val="21"/>
+          <w:lang w:eastAsia="pt-BR"/>
+          <w14:ligatures w14:val="none"/>
+        </w:rPr>
+      </w:pPr>
+      <w:r>
+        <w:rPr>
+          <w:rFonts w:asciiTheme="majorHAnsi" w:eastAsia="Times New Roman" w:hAnsiTheme="majorHAnsi" w:cstheme="majorHAnsi"/>
+          <w:kern w:val="0"/>
+          <w:sz w:val="21"/>
+          <w:szCs w:val="21"/>
+          <w:lang w:eastAsia="pt-BR"/>
+          <w14:ligatures w14:val="none"/>
+        </w:rPr>
+        <w:t>- Configurar o ambiente com Vite e Axios.</w:t>
+      </w:r>
+    </w:p>
+    <w:p>
+      <w:pPr>
+        <w:spacing w:after="0" w:line="285" w:lineRule="atLeast"/>
+        <w:ind w:left="-1134" w:right="-994"/>
+        <w:rPr>
+          <w:rFonts w:asciiTheme="majorHAnsi" w:eastAsia="Times New Roman" w:hAnsiTheme="majorHAnsi" w:cstheme="majorHAnsi"/>
+          <w:kern w:val="0"/>
+          <w:sz w:val="21"/>
+          <w:szCs w:val="21"/>
+          <w:lang w:eastAsia="pt-BR"/>
+          <w14:ligatures w14:val="none"/>
+        </w:rPr>
+      </w:pPr>
+      <w:r>
+        <w:rPr>
+          <w:rFonts w:asciiTheme="majorHAnsi" w:eastAsia="Times New Roman" w:hAnsiTheme="majorHAnsi" w:cstheme="majorHAnsi"/>
+          <w:kern w:val="0"/>
+          <w:sz w:val="21"/>
+          <w:szCs w:val="21"/>
+          <w:lang w:eastAsia="pt-BR"/>
+          <w14:ligatures w14:val="none"/>
+        </w:rPr>
+        <w:t>- Consumir a rota `/usuarios` da API.</w:t>
       </w:r>
     </w:p>
     <w:p>
@@ -2176,129 +1648,46 @@
           <w:lang w:eastAsia="pt-BR"/>
           <w14:ligatures w14:val="none"/>
         </w:rPr>
-        <w:t xml:space="preserve">- O livro </w:t>
-      </w:r>
-      <w:proofErr w:type="spellStart"/>
-      <w:r>
-        <w:rPr>
-          <w:rFonts w:asciiTheme="majorHAnsi" w:eastAsia="Times New Roman" w:hAnsiTheme="majorHAnsi" w:cstheme="majorHAnsi"/>
-          <w:kern w:val="0"/>
-          <w:sz w:val="21"/>
-          <w:szCs w:val="21"/>
-          <w:lang w:eastAsia="pt-BR"/>
-          <w14:ligatures w14:val="none"/>
-        </w:rPr>
-        <w:t>Git</w:t>
-      </w:r>
-      <w:proofErr w:type="spellEnd"/>
-      <w:r>
-        <w:rPr>
-          <w:rFonts w:asciiTheme="majorHAnsi" w:eastAsia="Times New Roman" w:hAnsiTheme="majorHAnsi" w:cstheme="majorHAnsi"/>
-          <w:kern w:val="0"/>
-          <w:sz w:val="21"/>
-          <w:szCs w:val="21"/>
-          <w:lang w:eastAsia="pt-BR"/>
-          <w14:ligatures w14:val="none"/>
-        </w:rPr>
-        <w:t xml:space="preserve"> e GitHub: Seu Código </w:t>
-      </w:r>
-      <w:proofErr w:type="spellStart"/>
-      <w:r>
-        <w:rPr>
-          <w:rFonts w:asciiTheme="majorHAnsi" w:eastAsia="Times New Roman" w:hAnsiTheme="majorHAnsi" w:cstheme="majorHAnsi"/>
-          <w:kern w:val="0"/>
-          <w:sz w:val="21"/>
-          <w:szCs w:val="21"/>
-          <w:lang w:eastAsia="pt-BR"/>
-          <w14:ligatures w14:val="none"/>
-        </w:rPr>
-        <w:t>Versionado</w:t>
-      </w:r>
-      <w:proofErr w:type="spellEnd"/>
-      <w:r>
-        <w:rPr>
-          <w:rFonts w:asciiTheme="majorHAnsi" w:eastAsia="Times New Roman" w:hAnsiTheme="majorHAnsi" w:cstheme="majorHAnsi"/>
-          <w:kern w:val="0"/>
-          <w:sz w:val="21"/>
-          <w:szCs w:val="21"/>
-          <w:lang w:eastAsia="pt-BR"/>
-          <w14:ligatures w14:val="none"/>
-        </w:rPr>
-        <w:t>: Aprenda de uma vez por todas e sem enrolação (Programação para Iniciantes)  https://www.amazon.com.br/Git-GitHub-Versionado-Aprenda-enrola%C3%A7%C3%A3o-ebook/dp/B09WJL9GY</w:t>
-      </w:r>
-      <w:r>
-        <w:rPr>
-          <w:rFonts w:asciiTheme="majorHAnsi" w:eastAsia="Times New Roman" w:hAnsiTheme="majorHAnsi" w:cstheme="majorHAnsi"/>
-          <w:kern w:val="0"/>
-          <w:sz w:val="21"/>
-          <w:szCs w:val="21"/>
-          <w:lang w:eastAsia="pt-BR"/>
-          <w14:ligatures w14:val="none"/>
-        </w:rPr>
-        <w:t>Z</w:t>
-      </w:r>
-    </w:p>
-    <w:p>
-      <w:pPr>
-        <w:spacing w:after="0" w:line="285" w:lineRule="atLeast"/>
-        <w:ind w:left="-1134" w:right="-994"/>
-        <w:rPr>
-          <w:rFonts w:asciiTheme="majorHAnsi" w:eastAsia="Times New Roman" w:hAnsiTheme="majorHAnsi" w:cstheme="majorHAnsi"/>
-          <w:kern w:val="0"/>
-          <w:sz w:val="21"/>
-          <w:szCs w:val="21"/>
-          <w:lang w:eastAsia="pt-BR"/>
-          <w14:ligatures w14:val="none"/>
-        </w:rPr>
-      </w:pPr>
-    </w:p>
-    <w:p>
-      <w:pPr>
-        <w:spacing w:after="0" w:line="285" w:lineRule="atLeast"/>
-        <w:ind w:left="-1134" w:right="-994"/>
-        <w:rPr>
-          <w:rFonts w:asciiTheme="majorHAnsi" w:eastAsia="Times New Roman" w:hAnsiTheme="majorHAnsi" w:cstheme="majorHAnsi"/>
-          <w:kern w:val="0"/>
-          <w:sz w:val="21"/>
-          <w:szCs w:val="21"/>
-          <w:lang w:eastAsia="pt-BR"/>
-          <w14:ligatures w14:val="none"/>
-        </w:rPr>
-      </w:pPr>
-      <w:r>
-        <w:rPr>
-          <w:rFonts w:asciiTheme="majorHAnsi" w:eastAsia="Times New Roman" w:hAnsiTheme="majorHAnsi" w:cstheme="majorHAnsi"/>
-          <w:kern w:val="0"/>
-          <w:sz w:val="21"/>
-          <w:szCs w:val="21"/>
-          <w:lang w:eastAsia="pt-BR"/>
-          <w14:ligatures w14:val="none"/>
-        </w:rPr>
-        <w:t xml:space="preserve">- </w:t>
-      </w:r>
-      <w:proofErr w:type="spellStart"/>
-      <w:r>
-        <w:rPr>
-          <w:rFonts w:asciiTheme="majorHAnsi" w:eastAsia="Times New Roman" w:hAnsiTheme="majorHAnsi" w:cstheme="majorHAnsi"/>
-          <w:kern w:val="0"/>
-          <w:sz w:val="21"/>
-          <w:szCs w:val="21"/>
-          <w:lang w:eastAsia="pt-BR"/>
-          <w14:ligatures w14:val="none"/>
-        </w:rPr>
-        <w:t>ChatGPT</w:t>
-      </w:r>
-      <w:proofErr w:type="spellEnd"/>
-      <w:r>
-        <w:rPr>
-          <w:rFonts w:asciiTheme="majorHAnsi" w:eastAsia="Times New Roman" w:hAnsiTheme="majorHAnsi" w:cstheme="majorHAnsi"/>
-          <w:kern w:val="0"/>
-          <w:sz w:val="21"/>
-          <w:szCs w:val="21"/>
-          <w:lang w:eastAsia="pt-BR"/>
-          <w14:ligatures w14:val="none"/>
-        </w:rPr>
-        <w:t xml:space="preserve"> para auxiliar nas correções dos erros</w:t>
+        <w:t>- O livro Git e GitHub: Seu Código Versionado: Aprenda de uma vez por todas e sem enrolação (Programação para Iniciantes)  https://www.amazon.com.br/Git-GitHub-Versionado-Aprenda-enrola%C3%A7%C3%A3o-ebook/dp/B09WJL9GYZ</w:t>
+      </w:r>
+    </w:p>
+    <w:p>
+      <w:pPr>
+        <w:spacing w:after="0" w:line="285" w:lineRule="atLeast"/>
+        <w:ind w:left="-1134" w:right="-994"/>
+        <w:rPr>
+          <w:rFonts w:asciiTheme="majorHAnsi" w:eastAsia="Times New Roman" w:hAnsiTheme="majorHAnsi" w:cstheme="majorHAnsi"/>
+          <w:kern w:val="0"/>
+          <w:sz w:val="21"/>
+          <w:szCs w:val="21"/>
+          <w:lang w:eastAsia="pt-BR"/>
+          <w14:ligatures w14:val="none"/>
+        </w:rPr>
+      </w:pPr>
+    </w:p>
+    <w:p>
+      <w:pPr>
+        <w:spacing w:after="0" w:line="285" w:lineRule="atLeast"/>
+        <w:ind w:left="-1134" w:right="-994"/>
+        <w:rPr>
+          <w:rFonts w:asciiTheme="majorHAnsi" w:eastAsia="Times New Roman" w:hAnsiTheme="majorHAnsi" w:cstheme="majorHAnsi"/>
+          <w:kern w:val="0"/>
+          <w:sz w:val="21"/>
+          <w:szCs w:val="21"/>
+          <w:lang w:eastAsia="pt-BR"/>
+          <w14:ligatures w14:val="none"/>
+        </w:rPr>
+      </w:pPr>
+      <w:r>
+        <w:rPr>
+          <w:rFonts w:asciiTheme="majorHAnsi" w:eastAsia="Times New Roman" w:hAnsiTheme="majorHAnsi" w:cstheme="majorHAnsi"/>
+          <w:kern w:val="0"/>
+          <w:sz w:val="21"/>
+          <w:szCs w:val="21"/>
+          <w:lang w:eastAsia="pt-BR"/>
+          <w14:ligatures w14:val="none"/>
+        </w:rPr>
+        <w:t>- ChatGPT para auxiliar nas correções dos erros</w:t>
       </w:r>
       <w:r>
         <w:rPr>
@@ -2314,42 +1703,216 @@
     </w:p>
     <w:p>
       <w:pPr>
-        <w:spacing w:after="0" w:line="285" w:lineRule="atLeast"/>
-        <w:ind w:left="-1134" w:right="-994"/>
-        <w:rPr>
-          <w:rFonts w:asciiTheme="majorHAnsi" w:eastAsia="Times New Roman" w:hAnsiTheme="majorHAnsi" w:cstheme="majorHAnsi"/>
-          <w:kern w:val="0"/>
-          <w:sz w:val="21"/>
-          <w:szCs w:val="21"/>
-          <w:lang w:eastAsia="pt-BR"/>
-          <w14:ligatures w14:val="none"/>
-        </w:rPr>
-      </w:pPr>
-    </w:p>
-    <w:p>
-      <w:pPr>
-        <w:spacing w:after="0" w:line="285" w:lineRule="atLeast"/>
-        <w:ind w:left="-1134" w:right="-994"/>
-        <w:rPr>
-          <w:rFonts w:asciiTheme="majorHAnsi" w:eastAsia="Times New Roman" w:hAnsiTheme="majorHAnsi" w:cstheme="majorHAnsi"/>
-          <w:kern w:val="0"/>
-          <w:sz w:val="21"/>
-          <w:szCs w:val="21"/>
-          <w:lang w:eastAsia="pt-BR"/>
-          <w14:ligatures w14:val="none"/>
-        </w:rPr>
-      </w:pPr>
-      <w:r>
-        <w:rPr>
-          <w:rFonts w:asciiTheme="majorHAnsi" w:eastAsia="Times New Roman" w:hAnsiTheme="majorHAnsi" w:cstheme="majorHAnsi"/>
-          <w:kern w:val="0"/>
-          <w:sz w:val="21"/>
-          <w:szCs w:val="21"/>
-          <w:lang w:eastAsia="pt-BR"/>
-          <w14:ligatures w14:val="none"/>
-        </w:rPr>
-        <w:t>---</w:t>
-      </w:r>
+        <w:pBdr>
+          <w:bottom w:val="single" w:sz="6" w:space="1" w:color="auto"/>
+        </w:pBdr>
+        <w:spacing w:after="0" w:line="285" w:lineRule="atLeast"/>
+        <w:ind w:left="-1134" w:right="-994"/>
+        <w:rPr>
+          <w:rFonts w:asciiTheme="majorHAnsi" w:eastAsia="Times New Roman" w:hAnsiTheme="majorHAnsi" w:cstheme="majorHAnsi"/>
+          <w:kern w:val="0"/>
+          <w:sz w:val="21"/>
+          <w:szCs w:val="21"/>
+          <w:lang w:eastAsia="pt-BR"/>
+          <w14:ligatures w14:val="none"/>
+        </w:rPr>
+      </w:pPr>
+    </w:p>
+    <w:p>
+      <w:pPr>
+        <w:spacing w:after="0" w:line="285" w:lineRule="atLeast"/>
+        <w:ind w:left="-1134" w:right="-994"/>
+        <w:rPr>
+          <w:rFonts w:asciiTheme="majorHAnsi" w:eastAsia="Times New Roman" w:hAnsiTheme="majorHAnsi" w:cstheme="majorHAnsi"/>
+          <w:kern w:val="0"/>
+          <w:sz w:val="21"/>
+          <w:szCs w:val="21"/>
+          <w:lang w:eastAsia="pt-BR"/>
+          <w14:ligatures w14:val="none"/>
+        </w:rPr>
+      </w:pPr>
+    </w:p>
+    <w:p>
+      <w:pPr>
+        <w:spacing w:after="0" w:line="285" w:lineRule="atLeast"/>
+        <w:ind w:left="-1134" w:right="-994"/>
+        <w:rPr>
+          <w:rFonts w:asciiTheme="majorHAnsi" w:eastAsia="Times New Roman" w:hAnsiTheme="majorHAnsi" w:cstheme="majorHAnsi"/>
+          <w:kern w:val="0"/>
+          <w:sz w:val="21"/>
+          <w:szCs w:val="21"/>
+          <w:lang w:eastAsia="pt-BR"/>
+          <w14:ligatures w14:val="none"/>
+        </w:rPr>
+      </w:pPr>
+    </w:p>
+    <w:p>
+      <w:pPr>
+        <w:spacing w:after="0" w:line="285" w:lineRule="atLeast"/>
+        <w:ind w:left="-1134" w:right="-994"/>
+        <w:rPr>
+          <w:rFonts w:asciiTheme="majorHAnsi" w:eastAsia="Times New Roman" w:hAnsiTheme="majorHAnsi" w:cstheme="majorHAnsi"/>
+          <w:b/>
+          <w:bCs/>
+          <w:kern w:val="0"/>
+          <w:sz w:val="21"/>
+          <w:szCs w:val="21"/>
+          <w:lang w:eastAsia="pt-BR"/>
+          <w14:ligatures w14:val="none"/>
+        </w:rPr>
+      </w:pPr>
+      <w:r>
+        <w:rPr>
+          <w:rFonts w:asciiTheme="majorHAnsi" w:eastAsia="Times New Roman" w:hAnsiTheme="majorHAnsi" w:cstheme="majorHAnsi"/>
+          <w:b/>
+          <w:bCs/>
+          <w:kern w:val="0"/>
+          <w:sz w:val="21"/>
+          <w:szCs w:val="21"/>
+          <w:lang w:eastAsia="pt-BR"/>
+          <w14:ligatures w14:val="none"/>
+        </w:rPr>
+        <w:lastRenderedPageBreak/>
+        <w:t xml:space="preserve"># </w:t>
+      </w:r>
+      <w:r>
+        <w:rPr>
+          <w:rFonts w:ascii="Segoe UI Emoji" w:eastAsia="Times New Roman" w:hAnsi="Segoe UI Emoji" w:cs="Segoe UI Emoji"/>
+          <w:b/>
+          <w:bCs/>
+          <w:kern w:val="0"/>
+          <w:sz w:val="21"/>
+          <w:szCs w:val="21"/>
+          <w:lang w:eastAsia="pt-BR"/>
+          <w14:ligatures w14:val="none"/>
+        </w:rPr>
+        <w:t>📅</w:t>
+      </w:r>
+      <w:r>
+        <w:rPr>
+          <w:rFonts w:asciiTheme="majorHAnsi" w:eastAsia="Times New Roman" w:hAnsiTheme="majorHAnsi" w:cstheme="majorHAnsi"/>
+          <w:b/>
+          <w:bCs/>
+          <w:kern w:val="0"/>
+          <w:sz w:val="21"/>
+          <w:szCs w:val="21"/>
+          <w:lang w:eastAsia="pt-BR"/>
+          <w14:ligatures w14:val="none"/>
+        </w:rPr>
+        <w:t xml:space="preserve"> Relatório Diário – 2</w:t>
+      </w:r>
+      <w:r>
+        <w:rPr>
+          <w:rFonts w:asciiTheme="majorHAnsi" w:eastAsia="Times New Roman" w:hAnsiTheme="majorHAnsi" w:cstheme="majorHAnsi"/>
+          <w:b/>
+          <w:bCs/>
+          <w:kern w:val="0"/>
+          <w:sz w:val="21"/>
+          <w:szCs w:val="21"/>
+          <w:lang w:eastAsia="pt-BR"/>
+          <w14:ligatures w14:val="none"/>
+        </w:rPr>
+        <w:t>5</w:t>
+      </w:r>
+      <w:r>
+        <w:rPr>
+          <w:rFonts w:asciiTheme="majorHAnsi" w:eastAsia="Times New Roman" w:hAnsiTheme="majorHAnsi" w:cstheme="majorHAnsi"/>
+          <w:b/>
+          <w:bCs/>
+          <w:kern w:val="0"/>
+          <w:sz w:val="21"/>
+          <w:szCs w:val="21"/>
+          <w:lang w:eastAsia="pt-BR"/>
+          <w14:ligatures w14:val="none"/>
+        </w:rPr>
+        <w:t>/06/2025</w:t>
+      </w:r>
+    </w:p>
+    <w:p>
+      <w:pPr>
+        <w:spacing w:after="0" w:line="285" w:lineRule="atLeast"/>
+        <w:ind w:left="-1134" w:right="-994"/>
+        <w:rPr>
+          <w:rFonts w:asciiTheme="majorHAnsi" w:eastAsia="Times New Roman" w:hAnsiTheme="majorHAnsi" w:cstheme="majorHAnsi"/>
+          <w:b/>
+          <w:bCs/>
+          <w:kern w:val="0"/>
+          <w:sz w:val="21"/>
+          <w:szCs w:val="21"/>
+          <w:lang w:eastAsia="pt-BR"/>
+          <w14:ligatures w14:val="none"/>
+        </w:rPr>
+      </w:pPr>
+    </w:p>
+    <w:p>
+      <w:pPr>
+        <w:spacing w:after="0" w:line="285" w:lineRule="atLeast"/>
+        <w:ind w:left="-1134" w:right="-994"/>
+        <w:rPr>
+          <w:rFonts w:asciiTheme="majorHAnsi" w:eastAsia="Times New Roman" w:hAnsiTheme="majorHAnsi" w:cstheme="majorHAnsi"/>
+          <w:b/>
+          <w:bCs/>
+          <w:kern w:val="0"/>
+          <w:sz w:val="21"/>
+          <w:szCs w:val="21"/>
+          <w:lang w:eastAsia="pt-BR"/>
+          <w14:ligatures w14:val="none"/>
+        </w:rPr>
+      </w:pPr>
+    </w:p>
+    <w:p>
+      <w:pPr>
+        <w:spacing w:after="0" w:line="285" w:lineRule="atLeast"/>
+        <w:ind w:left="-1134" w:right="-994"/>
+        <w:rPr>
+          <w:rFonts w:asciiTheme="majorHAnsi" w:eastAsia="Times New Roman" w:hAnsiTheme="majorHAnsi" w:cstheme="majorHAnsi"/>
+          <w:kern w:val="0"/>
+          <w:sz w:val="21"/>
+          <w:szCs w:val="21"/>
+          <w:lang w:eastAsia="pt-BR"/>
+          <w14:ligatures w14:val="none"/>
+        </w:rPr>
+      </w:pPr>
+      <w:r>
+        <w:rPr>
+          <w:rFonts w:asciiTheme="majorHAnsi" w:eastAsia="Times New Roman" w:hAnsiTheme="majorHAnsi" w:cstheme="majorHAnsi"/>
+          <w:b/>
+          <w:bCs/>
+          <w:kern w:val="0"/>
+          <w:sz w:val="21"/>
+          <w:szCs w:val="21"/>
+          <w:lang w:eastAsia="pt-BR"/>
+          <w14:ligatures w14:val="none"/>
+        </w:rPr>
+        <w:t xml:space="preserve">Com base no Livro Full Stack que deixei no repositório, inicio o projeto com criação dos componentes “Tarefa” e “Titulo”, que no decorrer da leitura vou ajustar conforme solicita na elaboração do nosso projeto da Softex, também foi incluso </w:t>
+      </w:r>
+      <w:r>
+        <w:rPr>
+          <w:rFonts w:asciiTheme="majorHAnsi" w:eastAsia="Times New Roman" w:hAnsiTheme="majorHAnsi" w:cstheme="majorHAnsi"/>
+          <w:b/>
+          <w:bCs/>
+          <w:kern w:val="0"/>
+          <w:sz w:val="21"/>
+          <w:szCs w:val="21"/>
+          <w:lang w:eastAsia="pt-BR"/>
+          <w14:ligatures w14:val="none"/>
+        </w:rPr>
+        <w:t>a barra de inclusão e os botões que ainda vão ser configurados.</w:t>
+      </w:r>
+    </w:p>
+    <w:p>
+      <w:pPr>
+        <w:spacing w:after="0" w:line="285" w:lineRule="atLeast"/>
+        <w:ind w:left="-1134" w:right="-994"/>
+        <w:rPr>
+          <w:rFonts w:asciiTheme="majorHAnsi" w:eastAsia="Times New Roman" w:hAnsiTheme="majorHAnsi" w:cstheme="majorHAnsi"/>
+          <w:kern w:val="0"/>
+          <w:sz w:val="21"/>
+          <w:szCs w:val="21"/>
+          <w:lang w:eastAsia="pt-BR"/>
+          <w14:ligatures w14:val="none"/>
+        </w:rPr>
+      </w:pPr>
     </w:p>
     <w:p>
       <w:pPr>
@@ -2771,6 +2334,7 @@
   <w:style w:type="paragraph" w:default="1" w:styleId="Normal">
     <w:name w:val="Normal"/>
     <w:qFormat/>
+    <w:rsid w:val="003F0832"/>
   </w:style>
   <w:style w:type="character" w:default="1" w:styleId="Fontepargpadro">
     <w:name w:val="Default Paragraph Font"/>

</xml_diff>